<commit_message>
one quiz's is updated
</commit_message>
<xml_diff>
--- a/Quiz1EmebetH.docx
+++ b/Quiz1EmebetH.docx
@@ -336,16 +336,14 @@
         </w:rPr>
         <w:t xml:space="preserve">Information is processed, </w:t>
       </w:r>
-      <w:proofErr w:type="gramStart"/>
-      <w:r>
-        <w:rPr>
-          <w:rFonts w:ascii="Times New Roman"/>
-          <w:sz w:val="28"/>
-          <w:szCs w:val="28"/>
-        </w:rPr>
-        <w:t>organized</w:t>
-      </w:r>
-      <w:proofErr w:type="gramEnd"/>
+      <w:r>
+        <w:rPr>
+          <w:rFonts w:ascii="Times New Roman"/>
+          <w:sz w:val="28"/>
+          <w:szCs w:val="28"/>
+        </w:rPr>
+        <w:t>organized,</w:t>
+      </w:r>
       <w:r>
         <w:rPr>
           <w:rFonts w:ascii="Times New Roman"/>
@@ -406,7 +404,6 @@
         </w:rPr>
         <w:t xml:space="preserve">3.      what is </w:t>
       </w:r>
-      <w:proofErr w:type="gramStart"/>
       <w:r>
         <w:rPr>
           <w:rFonts w:ascii="Times New Roman"/>
@@ -415,9 +412,8 @@
           <w:sz w:val="28"/>
           <w:szCs w:val="28"/>
         </w:rPr>
-        <w:t>Database(</w:t>
-      </w:r>
-      <w:proofErr w:type="gramEnd"/>
+        <w:t>Database (</w:t>
+      </w:r>
       <w:r>
         <w:rPr>
           <w:rFonts w:ascii="Times New Roman"/>
@@ -492,7 +488,6 @@
         </w:rPr>
         <w:t xml:space="preserve">4.      What is the Relation Database Management </w:t>
       </w:r>
-      <w:proofErr w:type="gramStart"/>
       <w:r>
         <w:rPr>
           <w:rFonts w:ascii="Times New Roman"/>
@@ -501,9 +496,8 @@
           <w:sz w:val="28"/>
           <w:szCs w:val="28"/>
         </w:rPr>
-        <w:t>System(</w:t>
-      </w:r>
-      <w:proofErr w:type="gramEnd"/>
+        <w:t>System (</w:t>
+      </w:r>
       <w:r>
         <w:rPr>
           <w:rFonts w:ascii="Times New Roman"/>
@@ -576,16 +570,7 @@
           <w:sz w:val="28"/>
           <w:szCs w:val="28"/>
         </w:rPr>
-        <w:t xml:space="preserve"> work </w:t>
-      </w:r>
-      <w:proofErr w:type="gramStart"/>
-      <w:r>
-        <w:rPr>
-          <w:rFonts w:ascii="Times New Roman"/>
-          <w:sz w:val="28"/>
-          <w:szCs w:val="28"/>
-        </w:rPr>
-        <w:t xml:space="preserve">or </w:t>
+        <w:t xml:space="preserve"> work or </w:t>
       </w:r>
       <w:r>
         <w:rPr>
@@ -595,7 +580,6 @@
         </w:rPr>
         <w:t xml:space="preserve"> manage</w:t>
       </w:r>
-      <w:proofErr w:type="gramEnd"/>
       <w:r>
         <w:rPr>
           <w:rFonts w:ascii="Times New Roman"/>
@@ -678,9 +662,196 @@
           <w:sz w:val="28"/>
           <w:szCs w:val="28"/>
         </w:rPr>
-        <w:t xml:space="preserve">5.      Define the importance of Relation Database Management </w:t>
-      </w:r>
-      <w:proofErr w:type="gramStart"/>
+        <w:t>5.      Define the importance of Relation Database Management System(RDBMS)?</w:t>
+      </w:r>
+    </w:p>
+    <w:p>
+      <w:pPr>
+        <w:pStyle w:val="BodyText"/>
+        <w:spacing w:line="240" w:lineRule="auto"/>
+        <w:ind w:left="0" w:firstLine="0"/>
+        <w:rPr>
+          <w:rFonts w:ascii="Times New Roman"/>
+          <w:sz w:val="28"/>
+          <w:szCs w:val="28"/>
+        </w:rPr>
+      </w:pPr>
+    </w:p>
+    <w:p>
+      <w:pPr>
+        <w:pStyle w:val="BodyText"/>
+        <w:spacing w:line="240" w:lineRule="auto"/>
+        <w:ind w:left="0" w:firstLine="0"/>
+        <w:rPr>
+          <w:rFonts w:ascii="Times New Roman"/>
+          <w:sz w:val="28"/>
+          <w:szCs w:val="28"/>
+        </w:rPr>
+      </w:pPr>
+      <w:r>
+        <w:rPr>
+          <w:rFonts w:ascii="Times New Roman"/>
+          <w:sz w:val="28"/>
+          <w:szCs w:val="28"/>
+        </w:rPr>
+        <w:t>-</w:t>
+      </w:r>
+      <w:r>
+        <w:rPr>
+          <w:rFonts w:ascii="Times New Roman"/>
+          <w:sz w:val="28"/>
+          <w:szCs w:val="28"/>
+        </w:rPr>
+        <w:t>Data consistency across applications and database copies</w:t>
+      </w:r>
+    </w:p>
+    <w:p>
+      <w:pPr>
+        <w:pStyle w:val="BodyText"/>
+        <w:spacing w:line="240" w:lineRule="auto"/>
+        <w:ind w:left="0" w:firstLine="0"/>
+        <w:rPr>
+          <w:rFonts w:ascii="Times New Roman"/>
+          <w:sz w:val="28"/>
+          <w:szCs w:val="28"/>
+        </w:rPr>
+      </w:pPr>
+      <w:r>
+        <w:rPr>
+          <w:rFonts w:ascii="Times New Roman"/>
+          <w:sz w:val="28"/>
+          <w:szCs w:val="28"/>
+        </w:rPr>
+        <w:t>-</w:t>
+      </w:r>
+      <w:r>
+        <w:rPr>
+          <w:rFonts w:ascii="Times New Roman"/>
+          <w:sz w:val="28"/>
+          <w:szCs w:val="28"/>
+        </w:rPr>
+        <w:t>Increased usability without complex structure or queries</w:t>
+      </w:r>
+    </w:p>
+    <w:p>
+      <w:pPr>
+        <w:pStyle w:val="BodyText"/>
+        <w:spacing w:line="240" w:lineRule="auto"/>
+        <w:ind w:left="0" w:firstLine="0"/>
+        <w:rPr>
+          <w:rFonts w:ascii="Times New Roman"/>
+          <w:sz w:val="28"/>
+          <w:szCs w:val="28"/>
+        </w:rPr>
+      </w:pPr>
+      <w:r>
+        <w:rPr>
+          <w:rFonts w:ascii="Times New Roman"/>
+          <w:sz w:val="28"/>
+          <w:szCs w:val="28"/>
+        </w:rPr>
+        <w:t>-</w:t>
+      </w:r>
+      <w:r>
+        <w:rPr>
+          <w:rFonts w:ascii="Times New Roman"/>
+          <w:sz w:val="28"/>
+          <w:szCs w:val="28"/>
+        </w:rPr>
+        <w:t>Data that's enterprise accessible and AI ready</w:t>
+      </w:r>
+    </w:p>
+    <w:p>
+      <w:pPr>
+        <w:pStyle w:val="BodyText"/>
+        <w:spacing w:line="240" w:lineRule="auto"/>
+        <w:ind w:left="0" w:firstLine="0"/>
+        <w:rPr>
+          <w:rFonts w:ascii="Times New Roman"/>
+          <w:sz w:val="28"/>
+          <w:szCs w:val="28"/>
+        </w:rPr>
+      </w:pPr>
+      <w:r>
+        <w:rPr>
+          <w:rFonts w:ascii="Times New Roman"/>
+          <w:sz w:val="28"/>
+          <w:szCs w:val="28"/>
+        </w:rPr>
+        <w:t>-Allows multi-user to access multiple databases simultaneously</w:t>
+      </w:r>
+    </w:p>
+    <w:p>
+      <w:pPr>
+        <w:pStyle w:val="BodyText"/>
+        <w:spacing w:line="240" w:lineRule="auto"/>
+        <w:ind w:left="0" w:firstLine="0"/>
+        <w:rPr>
+          <w:rFonts w:ascii="Times New Roman"/>
+          <w:sz w:val="28"/>
+          <w:szCs w:val="28"/>
+        </w:rPr>
+      </w:pPr>
+      <w:r>
+        <w:rPr>
+          <w:rFonts w:ascii="Times New Roman"/>
+          <w:sz w:val="28"/>
+          <w:szCs w:val="28"/>
+        </w:rPr>
+        <w:t>-Provide access to the database through a server</w:t>
+      </w:r>
+    </w:p>
+    <w:p>
+      <w:pPr>
+        <w:pStyle w:val="BodyText"/>
+        <w:spacing w:line="240" w:lineRule="auto"/>
+        <w:ind w:left="0" w:firstLine="0"/>
+        <w:rPr>
+          <w:rFonts w:ascii="Times New Roman"/>
+          <w:sz w:val="28"/>
+          <w:szCs w:val="28"/>
+        </w:rPr>
+      </w:pPr>
+      <w:r>
+        <w:rPr>
+          <w:rFonts w:ascii="Times New Roman"/>
+          <w:sz w:val="28"/>
+          <w:szCs w:val="28"/>
+        </w:rPr>
+        <w:t>-</w:t>
+      </w:r>
+      <w:r>
+        <w:rPr>
+          <w:rFonts w:ascii="Times New Roman"/>
+          <w:sz w:val="28"/>
+          <w:szCs w:val="28"/>
+        </w:rPr>
+        <w:t>Has high sequrity</w:t>
+      </w:r>
+    </w:p>
+    <w:p>
+      <w:pPr>
+        <w:pStyle w:val="BodyText"/>
+        <w:spacing w:line="240" w:lineRule="auto"/>
+        <w:ind w:left="0" w:firstLine="0"/>
+        <w:rPr>
+          <w:rFonts w:ascii="Times New Roman"/>
+          <w:sz w:val="28"/>
+          <w:szCs w:val="28"/>
+        </w:rPr>
+      </w:pPr>
+    </w:p>
+    <w:p>
+      <w:pPr>
+        <w:pStyle w:val="BodyText"/>
+        <w:spacing w:line="240" w:lineRule="auto"/>
+        <w:ind w:left="0" w:firstLine="0"/>
+        <w:rPr>
+          <w:rFonts w:ascii="Times New Roman"/>
+          <w:sz w:val="28"/>
+          <w:szCs w:val="28"/>
+        </w:rPr>
+      </w:pPr>
       <w:r>
         <w:rPr>
           <w:rFonts w:ascii="Times New Roman"/>
@@ -689,10 +860,82 @@
           <w:sz w:val="28"/>
           <w:szCs w:val="28"/>
         </w:rPr>
-        <w:t>System(</w:t>
-      </w:r>
-      <w:proofErr w:type="gramEnd"/>
-      <w:r>
+        <w:t>6.     As we all know that there are Two types of Database. Relational</w:t>
+      </w:r>
+      <w:r>
+        <w:rPr>
+          <w:rFonts w:ascii="Times New Roman"/>
+          <w:sz w:val="28"/>
+          <w:szCs w:val="28"/>
+        </w:rPr>
+        <w:t xml:space="preserve"> Database(SQL) AND Non-Relational DB(NO sql). what is the difference between them.</w:t>
+      </w:r>
+    </w:p>
+    <w:p>
+      <w:pPr>
+        <w:pStyle w:val="BodyText"/>
+        <w:spacing w:line="240" w:lineRule="auto"/>
+        <w:ind w:left="0" w:firstLine="0"/>
+        <w:rPr>
+          <w:rFonts w:ascii="Times New Roman"/>
+          <w:sz w:val="28"/>
+          <w:szCs w:val="28"/>
+        </w:rPr>
+      </w:pPr>
+    </w:p>
+    <w:p>
+      <w:pPr>
+        <w:pStyle w:val="BodyText"/>
+        <w:spacing w:line="240" w:lineRule="auto"/>
+        <w:ind w:left="0" w:firstLine="0"/>
+        <w:rPr>
+          <w:rFonts w:ascii="Times New Roman"/>
+          <w:sz w:val="28"/>
+          <w:szCs w:val="28"/>
+        </w:rPr>
+      </w:pPr>
+      <w:r>
+        <w:rPr>
+          <w:rFonts w:ascii="Times New Roman"/>
+          <w:sz w:val="28"/>
+          <w:szCs w:val="28"/>
+        </w:rPr>
+        <w:t>-R</w:t>
+      </w:r>
+      <w:r>
+        <w:rPr>
+          <w:rFonts w:ascii="Times New Roman"/>
+          <w:sz w:val="28"/>
+          <w:szCs w:val="28"/>
+        </w:rPr>
+        <w:t xml:space="preserve">elational databases store data in rows and columns like a spreadsheet while non-relational databases store data </w:t>
+      </w:r>
+      <w:r>
+        <w:rPr>
+          <w:rFonts w:ascii="Times New Roman"/>
+          <w:sz w:val="28"/>
+          <w:szCs w:val="28"/>
+        </w:rPr>
+        <w:t>in non-table which is JSON format.</w:t>
+      </w:r>
+    </w:p>
+    <w:p>
+      <w:pPr>
+        <w:pStyle w:val="BodyText"/>
+        <w:spacing w:line="240" w:lineRule="auto"/>
+        <w:ind w:left="0" w:firstLine="0"/>
+        <w:rPr>
+          <w:rFonts w:ascii="Times New Roman"/>
+          <w:sz w:val="28"/>
+          <w:szCs w:val="28"/>
+        </w:rPr>
+      </w:pPr>
+    </w:p>
+    <w:p>
+      <w:pPr>
+        <w:pStyle w:val="BodyText"/>
+        <w:spacing w:line="240" w:lineRule="auto"/>
+        <w:ind w:left="0" w:firstLine="0"/>
         <w:rPr>
           <w:rFonts w:ascii="Times New Roman"/>
           <w:b/>
@@ -700,205 +943,6 @@
           <w:sz w:val="28"/>
           <w:szCs w:val="28"/>
         </w:rPr>
-        <w:t>RDBMS)?</w:t>
-      </w:r>
-    </w:p>
-    <w:p>
-      <w:pPr>
-        <w:pStyle w:val="BodyText"/>
-        <w:spacing w:line="240" w:lineRule="auto"/>
-        <w:ind w:left="0" w:firstLine="0"/>
-        <w:rPr>
-          <w:rFonts w:ascii="Times New Roman"/>
-          <w:sz w:val="28"/>
-          <w:szCs w:val="28"/>
-        </w:rPr>
-      </w:pPr>
-    </w:p>
-    <w:p>
-      <w:pPr>
-        <w:pStyle w:val="BodyText"/>
-        <w:spacing w:line="240" w:lineRule="auto"/>
-        <w:ind w:left="0" w:firstLine="0"/>
-        <w:rPr>
-          <w:rFonts w:ascii="Times New Roman"/>
-          <w:sz w:val="28"/>
-          <w:szCs w:val="28"/>
-        </w:rPr>
-      </w:pPr>
-      <w:r>
-        <w:rPr>
-          <w:rFonts w:ascii="Times New Roman"/>
-          <w:sz w:val="28"/>
-          <w:szCs w:val="28"/>
-        </w:rPr>
-        <w:t>-</w:t>
-      </w:r>
-      <w:r>
-        <w:rPr>
-          <w:rFonts w:ascii="Times New Roman"/>
-          <w:sz w:val="28"/>
-          <w:szCs w:val="28"/>
-        </w:rPr>
-        <w:t>Data consistency across applications and database copies</w:t>
-      </w:r>
-    </w:p>
-    <w:p>
-      <w:pPr>
-        <w:pStyle w:val="BodyText"/>
-        <w:spacing w:line="240" w:lineRule="auto"/>
-        <w:ind w:left="0" w:firstLine="0"/>
-        <w:rPr>
-          <w:rFonts w:ascii="Times New Roman"/>
-          <w:sz w:val="28"/>
-          <w:szCs w:val="28"/>
-        </w:rPr>
-      </w:pPr>
-      <w:r>
-        <w:rPr>
-          <w:rFonts w:ascii="Times New Roman"/>
-          <w:sz w:val="28"/>
-          <w:szCs w:val="28"/>
-        </w:rPr>
-        <w:t>-</w:t>
-      </w:r>
-      <w:r>
-        <w:rPr>
-          <w:rFonts w:ascii="Times New Roman"/>
-          <w:sz w:val="28"/>
-          <w:szCs w:val="28"/>
-        </w:rPr>
-        <w:t>Increased usability without complex structure or queries</w:t>
-      </w:r>
-    </w:p>
-    <w:p>
-      <w:pPr>
-        <w:pStyle w:val="BodyText"/>
-        <w:spacing w:line="240" w:lineRule="auto"/>
-        <w:ind w:left="0" w:firstLine="0"/>
-        <w:rPr>
-          <w:rFonts w:ascii="Times New Roman"/>
-          <w:sz w:val="28"/>
-          <w:szCs w:val="28"/>
-        </w:rPr>
-      </w:pPr>
-      <w:r>
-        <w:rPr>
-          <w:rFonts w:ascii="Times New Roman"/>
-          <w:sz w:val="28"/>
-          <w:szCs w:val="28"/>
-        </w:rPr>
-        <w:t>-</w:t>
-      </w:r>
-      <w:r>
-        <w:rPr>
-          <w:rFonts w:ascii="Times New Roman"/>
-          <w:sz w:val="28"/>
-          <w:szCs w:val="28"/>
-        </w:rPr>
-        <w:t>Data that's enterprise accessible and AI ready</w:t>
-      </w:r>
-    </w:p>
-    <w:p>
-      <w:pPr>
-        <w:pStyle w:val="BodyText"/>
-        <w:spacing w:line="240" w:lineRule="auto"/>
-        <w:ind w:left="0" w:firstLine="0"/>
-        <w:rPr>
-          <w:rFonts w:ascii="Times New Roman"/>
-          <w:sz w:val="28"/>
-          <w:szCs w:val="28"/>
-        </w:rPr>
-      </w:pPr>
-      <w:r>
-        <w:rPr>
-          <w:rFonts w:ascii="Times New Roman"/>
-          <w:sz w:val="28"/>
-          <w:szCs w:val="28"/>
-        </w:rPr>
-        <w:t>-Allows multi-user to access multiple databases simultaneously</w:t>
-      </w:r>
-    </w:p>
-    <w:p>
-      <w:pPr>
-        <w:pStyle w:val="BodyText"/>
-        <w:spacing w:line="240" w:lineRule="auto"/>
-        <w:ind w:left="0" w:firstLine="0"/>
-        <w:rPr>
-          <w:rFonts w:ascii="Times New Roman"/>
-          <w:sz w:val="28"/>
-          <w:szCs w:val="28"/>
-        </w:rPr>
-      </w:pPr>
-      <w:r>
-        <w:rPr>
-          <w:rFonts w:ascii="Times New Roman"/>
-          <w:sz w:val="28"/>
-          <w:szCs w:val="28"/>
-        </w:rPr>
-        <w:t>-Provide access to the database through a server</w:t>
-      </w:r>
-    </w:p>
-    <w:p>
-      <w:pPr>
-        <w:pStyle w:val="BodyText"/>
-        <w:spacing w:line="240" w:lineRule="auto"/>
-        <w:ind w:left="0" w:firstLine="0"/>
-        <w:rPr>
-          <w:rFonts w:ascii="Times New Roman"/>
-          <w:sz w:val="28"/>
-          <w:szCs w:val="28"/>
-        </w:rPr>
-      </w:pPr>
-      <w:r>
-        <w:rPr>
-          <w:rFonts w:ascii="Times New Roman"/>
-          <w:sz w:val="28"/>
-          <w:szCs w:val="28"/>
-        </w:rPr>
-        <w:t>-</w:t>
-      </w:r>
-      <w:r>
-        <w:rPr>
-          <w:rFonts w:ascii="Times New Roman"/>
-          <w:sz w:val="28"/>
-          <w:szCs w:val="28"/>
-        </w:rPr>
-        <w:t xml:space="preserve">Has high </w:t>
-      </w:r>
-      <w:proofErr w:type="spellStart"/>
-      <w:r>
-        <w:rPr>
-          <w:rFonts w:ascii="Times New Roman"/>
-          <w:sz w:val="28"/>
-          <w:szCs w:val="28"/>
-        </w:rPr>
-        <w:t>sequrity</w:t>
-      </w:r>
-      <w:proofErr w:type="spellEnd"/>
-    </w:p>
-    <w:p>
-      <w:pPr>
-        <w:pStyle w:val="BodyText"/>
-        <w:spacing w:line="240" w:lineRule="auto"/>
-        <w:ind w:left="0" w:firstLine="0"/>
-        <w:rPr>
-          <w:rFonts w:ascii="Times New Roman"/>
-          <w:sz w:val="28"/>
-          <w:szCs w:val="28"/>
-        </w:rPr>
-      </w:pPr>
-    </w:p>
-    <w:p>
-      <w:pPr>
-        <w:pStyle w:val="BodyText"/>
-        <w:spacing w:line="240" w:lineRule="auto"/>
-        <w:ind w:left="0" w:firstLine="0"/>
-        <w:rPr>
-          <w:rFonts w:ascii="Times New Roman"/>
-          <w:sz w:val="28"/>
-          <w:szCs w:val="28"/>
-        </w:rPr>
       </w:pPr>
       <w:r>
         <w:rPr>
@@ -908,9 +952,8 @@
           <w:sz w:val="28"/>
           <w:szCs w:val="28"/>
         </w:rPr>
-        <w:t xml:space="preserve">6.     As we all know that there are Two types of </w:t>
-      </w:r>
-      <w:proofErr w:type="gramStart"/>
+        <w:t xml:space="preserve">7. </w:t>
+      </w:r>
       <w:r>
         <w:rPr>
           <w:rFonts w:ascii="Times New Roman"/>
@@ -919,205 +962,8 @@
           <w:sz w:val="28"/>
           <w:szCs w:val="28"/>
         </w:rPr>
-        <w:t>Database</w:t>
-      </w:r>
-      <w:proofErr w:type="gramEnd"/>
-      <w:r>
-        <w:rPr>
-          <w:rFonts w:ascii="Times New Roman"/>
-          <w:b/>
-          <w:bCs/>
-          <w:sz w:val="28"/>
-          <w:szCs w:val="28"/>
-        </w:rPr>
-        <w:t>. Relational</w:t>
-      </w:r>
-      <w:r>
-        <w:rPr>
-          <w:rFonts w:ascii="Times New Roman"/>
-          <w:sz w:val="28"/>
-          <w:szCs w:val="28"/>
-        </w:rPr>
-        <w:t xml:space="preserve"> </w:t>
-      </w:r>
-      <w:proofErr w:type="gramStart"/>
-      <w:r>
-        <w:rPr>
-          <w:rFonts w:ascii="Times New Roman"/>
-          <w:sz w:val="28"/>
-          <w:szCs w:val="28"/>
-        </w:rPr>
-        <w:t>Database(</w:t>
-      </w:r>
-      <w:proofErr w:type="gramEnd"/>
-      <w:r>
-        <w:rPr>
-          <w:rFonts w:ascii="Times New Roman"/>
-          <w:sz w:val="28"/>
-          <w:szCs w:val="28"/>
-        </w:rPr>
-        <w:t xml:space="preserve">SQL) AND Non-Relational DB(NO </w:t>
-      </w:r>
-      <w:proofErr w:type="spellStart"/>
-      <w:r>
-        <w:rPr>
-          <w:rFonts w:ascii="Times New Roman"/>
-          <w:sz w:val="28"/>
-          <w:szCs w:val="28"/>
-        </w:rPr>
-        <w:t>sql</w:t>
-      </w:r>
-      <w:proofErr w:type="spellEnd"/>
-      <w:r>
-        <w:rPr>
-          <w:rFonts w:ascii="Times New Roman"/>
-          <w:sz w:val="28"/>
-          <w:szCs w:val="28"/>
-        </w:rPr>
-        <w:t xml:space="preserve">). what is the difference between </w:t>
-      </w:r>
-      <w:proofErr w:type="gramStart"/>
-      <w:r>
-        <w:rPr>
-          <w:rFonts w:ascii="Times New Roman"/>
-          <w:sz w:val="28"/>
-          <w:szCs w:val="28"/>
-        </w:rPr>
-        <w:t>them.</w:t>
-      </w:r>
-      <w:proofErr w:type="gramEnd"/>
-    </w:p>
-    <w:p>
-      <w:pPr>
-        <w:pStyle w:val="BodyText"/>
-        <w:spacing w:line="240" w:lineRule="auto"/>
-        <w:ind w:left="0" w:firstLine="0"/>
-        <w:rPr>
-          <w:rFonts w:ascii="Times New Roman"/>
-          <w:sz w:val="28"/>
-          <w:szCs w:val="28"/>
-        </w:rPr>
-      </w:pPr>
-    </w:p>
-    <w:p>
-      <w:pPr>
-        <w:pStyle w:val="BodyText"/>
-        <w:spacing w:line="240" w:lineRule="auto"/>
-        <w:ind w:left="0" w:firstLine="0"/>
-        <w:rPr>
-          <w:rFonts w:ascii="Times New Roman"/>
-          <w:sz w:val="28"/>
-          <w:szCs w:val="28"/>
-        </w:rPr>
-      </w:pPr>
-      <w:r>
-        <w:rPr>
-          <w:rFonts w:ascii="Times New Roman"/>
-          <w:sz w:val="28"/>
-          <w:szCs w:val="28"/>
-        </w:rPr>
-        <w:t>-R</w:t>
-      </w:r>
-      <w:r>
-        <w:rPr>
-          <w:rFonts w:ascii="Times New Roman"/>
-          <w:sz w:val="28"/>
-          <w:szCs w:val="28"/>
-        </w:rPr>
-        <w:t xml:space="preserve">elational databases store data in rows and columns like a spreadsheet while non-relational databases store data </w:t>
-      </w:r>
-      <w:r>
-        <w:rPr>
-          <w:rFonts w:ascii="Times New Roman"/>
-          <w:sz w:val="28"/>
-          <w:szCs w:val="28"/>
-        </w:rPr>
-        <w:t xml:space="preserve">in </w:t>
-      </w:r>
-      <w:r>
-        <w:rPr>
-          <w:rFonts w:ascii="Times New Roman"/>
-          <w:sz w:val="28"/>
-          <w:szCs w:val="28"/>
-        </w:rPr>
-        <w:t xml:space="preserve">non-table which is </w:t>
-      </w:r>
-      <w:r>
-        <w:rPr>
-          <w:rFonts w:ascii="Times New Roman"/>
-          <w:sz w:val="28"/>
-          <w:szCs w:val="28"/>
-        </w:rPr>
-        <w:t>JSON format.</w:t>
-      </w:r>
-    </w:p>
-    <w:p>
-      <w:pPr>
-        <w:pStyle w:val="BodyText"/>
-        <w:spacing w:line="240" w:lineRule="auto"/>
-        <w:ind w:left="0" w:firstLine="0"/>
-        <w:rPr>
-          <w:rFonts w:ascii="Times New Roman"/>
-          <w:sz w:val="28"/>
-          <w:szCs w:val="28"/>
-        </w:rPr>
-      </w:pPr>
-    </w:p>
-    <w:p>
-      <w:pPr>
-        <w:pStyle w:val="BodyText"/>
-        <w:spacing w:line="240" w:lineRule="auto"/>
-        <w:ind w:left="0" w:firstLine="0"/>
-        <w:rPr>
-          <w:rFonts w:ascii="Times New Roman"/>
-          <w:b/>
-          <w:bCs/>
-          <w:sz w:val="28"/>
-          <w:szCs w:val="28"/>
-        </w:rPr>
-      </w:pPr>
-      <w:r>
-        <w:rPr>
-          <w:rFonts w:ascii="Times New Roman"/>
-          <w:b/>
-          <w:bCs/>
-          <w:sz w:val="28"/>
-          <w:szCs w:val="28"/>
-        </w:rPr>
-        <w:t xml:space="preserve">7. </w:t>
-      </w:r>
-      <w:r>
-        <w:rPr>
-          <w:rFonts w:ascii="Times New Roman"/>
-          <w:b/>
-          <w:bCs/>
-          <w:sz w:val="28"/>
-          <w:szCs w:val="28"/>
-        </w:rPr>
         <w:tab/>
-        <w:t xml:space="preserve">List examples of Relation Database Management </w:t>
-      </w:r>
-      <w:proofErr w:type="gramStart"/>
-      <w:r>
-        <w:rPr>
-          <w:rFonts w:ascii="Times New Roman"/>
-          <w:b/>
-          <w:bCs/>
-          <w:sz w:val="28"/>
-          <w:szCs w:val="28"/>
-        </w:rPr>
-        <w:t>System(</w:t>
-      </w:r>
-      <w:proofErr w:type="gramEnd"/>
-      <w:r>
-        <w:rPr>
-          <w:rFonts w:ascii="Times New Roman"/>
-          <w:b/>
-          <w:bCs/>
-          <w:sz w:val="28"/>
-          <w:szCs w:val="28"/>
-        </w:rPr>
-        <w:t>RDBMS)?</w:t>
+        <w:t>List examples of Relation Database Management System(RDBMS)?</w:t>
       </w:r>
     </w:p>
     <w:p>
@@ -1255,10 +1101,46 @@
           <w:sz w:val="28"/>
           <w:szCs w:val="28"/>
         </w:rPr>
-        <w:t>8.       List examples of Non-Relational DB(</w:t>
-      </w:r>
-      <w:proofErr w:type="spellStart"/>
-      <w:r>
+        <w:t xml:space="preserve">8.       List examples of Non-Relational DB(Nosql)? </w:t>
+      </w:r>
+    </w:p>
+    <w:p>
+      <w:pPr>
+        <w:pStyle w:val="BodyText"/>
+        <w:spacing w:line="240" w:lineRule="auto"/>
+        <w:ind w:left="0" w:firstLine="0"/>
+        <w:rPr>
+          <w:rFonts w:ascii="Times New Roman"/>
+          <w:sz w:val="28"/>
+          <w:szCs w:val="28"/>
+        </w:rPr>
+      </w:pPr>
+      <w:r>
+        <w:rPr>
+          <w:rFonts w:ascii="Times New Roman"/>
+          <w:sz w:val="28"/>
+          <w:szCs w:val="28"/>
+        </w:rPr>
+        <w:t>-Mongo DB</w:t>
+      </w:r>
+    </w:p>
+    <w:p>
+      <w:pPr>
+        <w:pStyle w:val="BodyText"/>
+        <w:spacing w:line="240" w:lineRule="auto"/>
+        <w:ind w:left="0" w:firstLine="0"/>
+        <w:rPr>
+          <w:rFonts w:ascii="Times New Roman"/>
+          <w:sz w:val="28"/>
+          <w:szCs w:val="28"/>
+        </w:rPr>
+      </w:pPr>
+    </w:p>
+    <w:p>
+      <w:pPr>
+        <w:pStyle w:val="BodyText"/>
+        <w:spacing w:line="240" w:lineRule="auto"/>
+        <w:ind w:left="0" w:firstLine="0"/>
         <w:rPr>
           <w:rFonts w:ascii="Times New Roman"/>
           <w:b/>
@@ -1266,9 +1148,7 @@
           <w:sz w:val="28"/>
           <w:szCs w:val="28"/>
         </w:rPr>
-        <w:t>Nosql</w:t>
-      </w:r>
-      <w:proofErr w:type="spellEnd"/>
+      </w:pPr>
       <w:r>
         <w:rPr>
           <w:rFonts w:ascii="Times New Roman"/>
@@ -1277,46 +1157,76 @@
           <w:sz w:val="28"/>
           <w:szCs w:val="28"/>
         </w:rPr>
-        <w:t xml:space="preserve">)? </w:t>
-      </w:r>
-    </w:p>
-    <w:p>
-      <w:pPr>
-        <w:pStyle w:val="BodyText"/>
-        <w:spacing w:line="240" w:lineRule="auto"/>
-        <w:ind w:left="0" w:firstLine="0"/>
-        <w:rPr>
-          <w:rFonts w:ascii="Times New Roman"/>
-          <w:sz w:val="28"/>
-          <w:szCs w:val="28"/>
-        </w:rPr>
-      </w:pPr>
-      <w:r>
-        <w:rPr>
-          <w:rFonts w:ascii="Times New Roman"/>
-          <w:sz w:val="28"/>
-          <w:szCs w:val="28"/>
-        </w:rPr>
-        <w:t>-Mongo DB</w:t>
-      </w:r>
-    </w:p>
-    <w:p>
-      <w:pPr>
-        <w:pStyle w:val="BodyText"/>
-        <w:spacing w:line="240" w:lineRule="auto"/>
-        <w:ind w:left="0" w:firstLine="0"/>
-        <w:rPr>
-          <w:rFonts w:ascii="Times New Roman"/>
-          <w:sz w:val="28"/>
-          <w:szCs w:val="28"/>
-        </w:rPr>
-      </w:pPr>
-    </w:p>
-    <w:p>
-      <w:pPr>
-        <w:pStyle w:val="BodyText"/>
-        <w:spacing w:line="240" w:lineRule="auto"/>
-        <w:ind w:left="0" w:firstLine="0"/>
+        <w:t>9.       Define and Describe is Structured Query Language(SQL)?</w:t>
+      </w:r>
+    </w:p>
+    <w:p>
+      <w:pPr>
+        <w:pStyle w:val="BodyText"/>
+        <w:spacing w:line="240" w:lineRule="auto"/>
+        <w:ind w:left="0" w:firstLine="0"/>
+        <w:rPr>
+          <w:rFonts w:ascii="Times New Roman"/>
+          <w:sz w:val="28"/>
+          <w:szCs w:val="28"/>
+        </w:rPr>
+      </w:pPr>
+    </w:p>
+    <w:p>
+      <w:pPr>
+        <w:pStyle w:val="BodyText"/>
+        <w:spacing w:line="240" w:lineRule="auto"/>
+        <w:ind w:left="0" w:firstLine="0"/>
+        <w:rPr>
+          <w:rFonts w:ascii="Times New Roman"/>
+          <w:sz w:val="28"/>
+          <w:szCs w:val="28"/>
+        </w:rPr>
+      </w:pPr>
+      <w:r>
+        <w:rPr>
+          <w:rFonts w:ascii="Times New Roman"/>
+          <w:sz w:val="28"/>
+          <w:szCs w:val="28"/>
+        </w:rPr>
+        <w:t>-</w:t>
+      </w:r>
+      <w:r>
+        <w:t xml:space="preserve">It is a </w:t>
+      </w:r>
+      <w:r>
+        <w:rPr>
+          <w:rFonts w:ascii="Times New Roman"/>
+          <w:sz w:val="28"/>
+          <w:szCs w:val="28"/>
+        </w:rPr>
+        <w:t>standardized programming language that is used to manage relational databases and perform various operations on the data in them.</w:t>
+      </w:r>
+    </w:p>
+    <w:p>
+      <w:pPr>
+        <w:pStyle w:val="BodyText"/>
+        <w:spacing w:line="240" w:lineRule="auto"/>
+        <w:ind w:left="0" w:firstLine="0"/>
+        <w:rPr>
+          <w:rFonts w:ascii="Times New Roman"/>
+          <w:sz w:val="28"/>
+          <w:szCs w:val="28"/>
+        </w:rPr>
+      </w:pPr>
+    </w:p>
+    <w:p>
+      <w:pPr>
+        <w:pStyle w:val="BodyText"/>
+        <w:spacing w:line="240" w:lineRule="auto"/>
+        <w:ind w:left="0" w:firstLine="0"/>
+        <w:rPr>
+          <w:rFonts w:ascii="Times New Roman"/>
+          <w:sz w:val="28"/>
+          <w:szCs w:val="28"/>
+        </w:rPr>
+      </w:pPr>
+      <w:r>
         <w:rPr>
           <w:rFonts w:ascii="Times New Roman"/>
           <w:b/>
@@ -1324,137 +1234,7 @@
           <w:sz w:val="28"/>
           <w:szCs w:val="28"/>
         </w:rPr>
-      </w:pPr>
-      <w:r>
-        <w:rPr>
-          <w:rFonts w:ascii="Times New Roman"/>
-          <w:b/>
-          <w:bCs/>
-          <w:sz w:val="28"/>
-          <w:szCs w:val="28"/>
-        </w:rPr>
-        <w:t xml:space="preserve">9.       Define and Describe is Structured Query </w:t>
-      </w:r>
-      <w:proofErr w:type="gramStart"/>
-      <w:r>
-        <w:rPr>
-          <w:rFonts w:ascii="Times New Roman"/>
-          <w:b/>
-          <w:bCs/>
-          <w:sz w:val="28"/>
-          <w:szCs w:val="28"/>
-        </w:rPr>
-        <w:t>Language(</w:t>
-      </w:r>
-      <w:proofErr w:type="gramEnd"/>
-      <w:r>
-        <w:rPr>
-          <w:rFonts w:ascii="Times New Roman"/>
-          <w:b/>
-          <w:bCs/>
-          <w:sz w:val="28"/>
-          <w:szCs w:val="28"/>
-        </w:rPr>
-        <w:t>SQL)?</w:t>
-      </w:r>
-    </w:p>
-    <w:p>
-      <w:pPr>
-        <w:pStyle w:val="BodyText"/>
-        <w:spacing w:line="240" w:lineRule="auto"/>
-        <w:ind w:left="0" w:firstLine="0"/>
-        <w:rPr>
-          <w:rFonts w:ascii="Times New Roman"/>
-          <w:sz w:val="28"/>
-          <w:szCs w:val="28"/>
-        </w:rPr>
-      </w:pPr>
-    </w:p>
-    <w:p>
-      <w:pPr>
-        <w:pStyle w:val="BodyText"/>
-        <w:spacing w:line="240" w:lineRule="auto"/>
-        <w:ind w:left="0" w:firstLine="0"/>
-        <w:rPr>
-          <w:rFonts w:ascii="Times New Roman"/>
-          <w:sz w:val="28"/>
-          <w:szCs w:val="28"/>
-        </w:rPr>
-      </w:pPr>
-      <w:r>
-        <w:rPr>
-          <w:rFonts w:ascii="Times New Roman"/>
-          <w:sz w:val="28"/>
-          <w:szCs w:val="28"/>
-        </w:rPr>
-        <w:t>-</w:t>
-      </w:r>
-      <w:r>
-        <w:t xml:space="preserve">It is a </w:t>
-      </w:r>
-      <w:r>
-        <w:rPr>
-          <w:rFonts w:ascii="Times New Roman"/>
-          <w:sz w:val="28"/>
-          <w:szCs w:val="28"/>
-        </w:rPr>
-        <w:t>standardized programming language that is used to manage relational databases and perform various operations on the data in them.</w:t>
-      </w:r>
-    </w:p>
-    <w:p>
-      <w:pPr>
-        <w:pStyle w:val="BodyText"/>
-        <w:spacing w:line="240" w:lineRule="auto"/>
-        <w:ind w:left="0" w:firstLine="0"/>
-        <w:rPr>
-          <w:rFonts w:ascii="Times New Roman"/>
-          <w:sz w:val="28"/>
-          <w:szCs w:val="28"/>
-        </w:rPr>
-      </w:pPr>
-    </w:p>
-    <w:p>
-      <w:pPr>
-        <w:pStyle w:val="BodyText"/>
-        <w:spacing w:line="240" w:lineRule="auto"/>
-        <w:ind w:left="0" w:firstLine="0"/>
-        <w:rPr>
-          <w:rFonts w:ascii="Times New Roman"/>
-          <w:sz w:val="28"/>
-          <w:szCs w:val="28"/>
-        </w:rPr>
-      </w:pPr>
-      <w:r>
-        <w:rPr>
-          <w:rFonts w:ascii="Times New Roman"/>
-          <w:b/>
-          <w:bCs/>
-          <w:sz w:val="28"/>
-          <w:szCs w:val="28"/>
-        </w:rPr>
-        <w:t xml:space="preserve">10.       List and Describe each of the different subsets of </w:t>
-      </w:r>
-      <w:proofErr w:type="gramStart"/>
-      <w:r>
-        <w:rPr>
-          <w:rFonts w:ascii="Times New Roman"/>
-          <w:b/>
-          <w:bCs/>
-          <w:sz w:val="28"/>
-          <w:szCs w:val="28"/>
-        </w:rPr>
-        <w:t>SQL(</w:t>
-      </w:r>
-      <w:proofErr w:type="gramEnd"/>
-      <w:r>
-        <w:rPr>
-          <w:rFonts w:ascii="Times New Roman"/>
-          <w:b/>
-          <w:bCs/>
-          <w:sz w:val="28"/>
-          <w:szCs w:val="28"/>
-        </w:rPr>
-        <w:t>Mean DDL, DML,</w:t>
+        <w:t>10.       List and Describe each of the different subsets of SQL(Mean DDL, DML,</w:t>
       </w:r>
       <w:r>
         <w:rPr>
@@ -1628,25 +1408,7 @@
           <w:sz w:val="28"/>
           <w:szCs w:val="28"/>
         </w:rPr>
-        <w:t>The commands are auto-</w:t>
-      </w:r>
-      <w:proofErr w:type="spellStart"/>
-      <w:r>
-        <w:rPr>
-          <w:rFonts w:ascii="Times New Roman"/>
-          <w:sz w:val="28"/>
-          <w:szCs w:val="28"/>
-        </w:rPr>
-        <w:t>commited</w:t>
-      </w:r>
-      <w:proofErr w:type="spellEnd"/>
-      <w:r>
-        <w:rPr>
-          <w:rFonts w:ascii="Times New Roman"/>
-          <w:sz w:val="28"/>
-          <w:szCs w:val="28"/>
-        </w:rPr>
-        <w:t>.</w:t>
+        <w:t>The commands are auto-commited.</w:t>
       </w:r>
     </w:p>
     <w:p>
@@ -1672,25 +1434,7 @@
           <w:sz w:val="28"/>
           <w:szCs w:val="28"/>
         </w:rPr>
-        <w:t xml:space="preserve">The commands </w:t>
-      </w:r>
-      <w:proofErr w:type="gramStart"/>
-      <w:r>
-        <w:rPr>
-          <w:rFonts w:ascii="Times New Roman"/>
-          <w:sz w:val="28"/>
-          <w:szCs w:val="28"/>
-        </w:rPr>
-        <w:t>are:-</w:t>
-      </w:r>
-      <w:proofErr w:type="gramEnd"/>
-      <w:r>
-        <w:rPr>
-          <w:rFonts w:ascii="Times New Roman"/>
-          <w:sz w:val="28"/>
-          <w:szCs w:val="28"/>
-        </w:rPr>
-        <w:t xml:space="preserve"> </w:t>
+        <w:t xml:space="preserve">The commands are:- </w:t>
       </w:r>
       <w:r>
         <w:rPr>
@@ -1716,7 +1460,6 @@
           <w:szCs w:val="28"/>
         </w:rPr>
       </w:pPr>
-      <w:proofErr w:type="gramStart"/>
       <w:r>
         <w:rPr>
           <w:rFonts w:ascii="Times New Roman"/>
@@ -1725,18 +1468,7 @@
           <w:sz w:val="28"/>
           <w:szCs w:val="28"/>
         </w:rPr>
-        <w:t>DML(</w:t>
-      </w:r>
-      <w:proofErr w:type="gramEnd"/>
-      <w:r>
-        <w:rPr>
-          <w:rFonts w:ascii="Times New Roman"/>
-          <w:b/>
-          <w:bCs/>
-          <w:sz w:val="28"/>
-          <w:szCs w:val="28"/>
-        </w:rPr>
-        <w:t>Data Manipulation Language)</w:t>
+        <w:t>DML(Data Manipulation Language)</w:t>
       </w:r>
     </w:p>
     <w:p>
@@ -1784,25 +1516,7 @@
           <w:sz w:val="28"/>
           <w:szCs w:val="28"/>
         </w:rPr>
-        <w:t>They are not auto-</w:t>
-      </w:r>
-      <w:proofErr w:type="spellStart"/>
-      <w:r>
-        <w:rPr>
-          <w:rFonts w:ascii="Times New Roman"/>
-          <w:sz w:val="28"/>
-          <w:szCs w:val="28"/>
-        </w:rPr>
-        <w:t>commited</w:t>
-      </w:r>
-      <w:proofErr w:type="spellEnd"/>
-      <w:r>
-        <w:rPr>
-          <w:rFonts w:ascii="Times New Roman"/>
-          <w:sz w:val="28"/>
-          <w:szCs w:val="28"/>
-        </w:rPr>
-        <w:t>.</w:t>
+        <w:t>They are not auto-commited.</w:t>
       </w:r>
     </w:p>
     <w:p>
@@ -1826,25 +1540,7 @@
           <w:sz w:val="28"/>
           <w:szCs w:val="28"/>
         </w:rPr>
-        <w:t xml:space="preserve">The commands </w:t>
-      </w:r>
-      <w:proofErr w:type="gramStart"/>
-      <w:r>
-        <w:rPr>
-          <w:rFonts w:ascii="Times New Roman"/>
-          <w:sz w:val="28"/>
-          <w:szCs w:val="28"/>
-        </w:rPr>
-        <w:t>are:-</w:t>
-      </w:r>
-      <w:proofErr w:type="gramEnd"/>
-      <w:r>
-        <w:rPr>
-          <w:rFonts w:ascii="Times New Roman"/>
-          <w:sz w:val="28"/>
-          <w:szCs w:val="28"/>
-        </w:rPr>
-        <w:t xml:space="preserve"> </w:t>
+        <w:t xml:space="preserve">The commands are:- </w:t>
       </w:r>
       <w:r>
         <w:rPr>
@@ -1878,7 +1574,6 @@
           <w:szCs w:val="28"/>
         </w:rPr>
       </w:pPr>
-      <w:proofErr w:type="gramStart"/>
       <w:r>
         <w:rPr>
           <w:rFonts w:ascii="Times New Roman"/>
@@ -1887,28 +1582,7 @@
           <w:sz w:val="28"/>
           <w:szCs w:val="28"/>
         </w:rPr>
-        <w:t>DCL</w:t>
-      </w:r>
-      <w:r>
-        <w:rPr>
-          <w:rFonts w:ascii="Times New Roman"/>
-          <w:b/>
-          <w:bCs/>
-          <w:sz w:val="28"/>
-          <w:szCs w:val="28"/>
-        </w:rPr>
-        <w:t>(</w:t>
-      </w:r>
-      <w:proofErr w:type="gramEnd"/>
-      <w:r>
-        <w:rPr>
-          <w:rFonts w:ascii="Times New Roman"/>
-          <w:b/>
-          <w:bCs/>
-          <w:sz w:val="28"/>
-          <w:szCs w:val="28"/>
-        </w:rPr>
-        <w:t>Data Control Language)</w:t>
+        <w:t>DCL(Data Control Language)</w:t>
       </w:r>
     </w:p>
     <w:p>
@@ -1956,25 +1630,7 @@
           <w:sz w:val="28"/>
           <w:szCs w:val="28"/>
         </w:rPr>
-        <w:t xml:space="preserve">The commands </w:t>
-      </w:r>
-      <w:proofErr w:type="gramStart"/>
-      <w:r>
-        <w:rPr>
-          <w:rFonts w:ascii="Times New Roman"/>
-          <w:sz w:val="28"/>
-          <w:szCs w:val="28"/>
-        </w:rPr>
-        <w:t>are:-</w:t>
-      </w:r>
-      <w:proofErr w:type="gramEnd"/>
-      <w:r>
-        <w:rPr>
-          <w:rFonts w:ascii="Times New Roman"/>
-          <w:sz w:val="28"/>
-          <w:szCs w:val="28"/>
-        </w:rPr>
-        <w:t xml:space="preserve"> </w:t>
+        <w:t xml:space="preserve">The commands are:- </w:t>
       </w:r>
       <w:r>
         <w:rPr>
@@ -1998,7 +1654,6 @@
           <w:szCs w:val="28"/>
         </w:rPr>
       </w:pPr>
-      <w:proofErr w:type="gramStart"/>
       <w:r>
         <w:rPr>
           <w:rFonts w:ascii="Times New Roman"/>
@@ -2013,16 +1668,7 @@
           <w:sz w:val="28"/>
           <w:szCs w:val="28"/>
         </w:rPr>
-        <w:t>(</w:t>
-      </w:r>
-      <w:proofErr w:type="gramEnd"/>
-      <w:r>
-        <w:rPr>
-          <w:rFonts w:ascii="Times New Roman"/>
-          <w:sz w:val="28"/>
-          <w:szCs w:val="28"/>
-        </w:rPr>
-        <w:t>Transaction Control Language)</w:t>
+        <w:t>(Transaction Control Language)</w:t>
       </w:r>
     </w:p>
     <w:p>
@@ -2120,25 +1766,7 @@
           <w:sz w:val="28"/>
           <w:szCs w:val="28"/>
         </w:rPr>
-        <w:t xml:space="preserve">The commands </w:t>
-      </w:r>
-      <w:proofErr w:type="gramStart"/>
-      <w:r>
-        <w:rPr>
-          <w:rFonts w:ascii="Times New Roman"/>
-          <w:sz w:val="28"/>
-          <w:szCs w:val="28"/>
-        </w:rPr>
-        <w:t>are:-</w:t>
-      </w:r>
-      <w:proofErr w:type="gramEnd"/>
-      <w:r>
-        <w:rPr>
-          <w:rFonts w:ascii="Times New Roman"/>
-          <w:sz w:val="28"/>
-          <w:szCs w:val="28"/>
-        </w:rPr>
-        <w:t xml:space="preserve"> </w:t>
+        <w:t xml:space="preserve">The commands are:- </w:t>
       </w:r>
       <w:r>
         <w:rPr>
@@ -2181,25 +1809,7 @@
           <w:sz w:val="28"/>
           <w:szCs w:val="28"/>
         </w:rPr>
-        <w:t xml:space="preserve">11.      what is table in </w:t>
-      </w:r>
-      <w:proofErr w:type="gramStart"/>
-      <w:r>
-        <w:rPr>
-          <w:rFonts w:ascii="Times New Roman"/>
-          <w:sz w:val="28"/>
-          <w:szCs w:val="28"/>
-        </w:rPr>
-        <w:t>Database(</w:t>
-      </w:r>
-      <w:proofErr w:type="gramEnd"/>
-      <w:r>
-        <w:rPr>
-          <w:rFonts w:ascii="Times New Roman"/>
-          <w:sz w:val="28"/>
-          <w:szCs w:val="28"/>
-        </w:rPr>
-        <w:t>DB)?</w:t>
+        <w:t>11.      what is table in Database(DB)?</w:t>
       </w:r>
     </w:p>
     <w:p>
@@ -4275,26 +3885,15 @@
 </file>
 
 <file path=customXml/item1.xml><?xml version="1.0" encoding="utf-8"?>
-<p:properties xmlns:p="http://schemas.microsoft.com/office/2006/metadata/properties" xmlns:xsi="http://www.w3.org/2001/XMLSchema-instance" xmlns:pc="http://schemas.microsoft.com/office/infopath/2007/PartnerControls">
-  <documentManagement>
-    <_ip_UnifiedCompliancePolicyUIAction xmlns="http://schemas.microsoft.com/sharepoint/v3" xsi:nil="true"/>
-    <_ip_UnifiedCompliancePolicyProperties xmlns="http://schemas.microsoft.com/sharepoint/v3" xsi:nil="true"/>
-  </documentManagement>
-</p:properties>
+<?mso-contentType ?>
+<FormTemplates xmlns="http://schemas.microsoft.com/sharepoint/v3/contenttype/forms">
+  <Display>DocumentLibraryForm</Display>
+  <Edit>DocumentLibraryForm</Edit>
+  <New>DocumentLibraryForm</New>
+</FormTemplates>
 </file>
 
 <file path=customXml/item2.xml><?xml version="1.0" encoding="utf-8"?>
-<s:customData xmlns="http://www.wps.cn/officeDocument/2013/wpsCustomData" xmlns:s="http://www.wps.cn/officeDocument/2013/wpsCustomData">
-  <customSectProps>
-    <customSectPr/>
-  </customSectProps>
-  <customShpExts>
-    <customShpInfo spid="_x0000_s1026" textRotate="1"/>
-  </customShpExts>
-</s:customData>
-</file>
-
-<file path=customXml/item3.xml><?xml version="1.0" encoding="utf-8"?>
 <ct:contentTypeSchema xmlns:ct="http://schemas.microsoft.com/office/2006/metadata/contentType" xmlns:ma="http://schemas.microsoft.com/office/2006/metadata/properties/metaAttributes" ct:_="" ma:_="" ma:contentTypeName="Document" ma:contentTypeID="0x010100D9F46917140D694AAEAF39165F579555" ma:contentTypeVersion="12" ma:contentTypeDescription="Create a new document." ma:contentTypeScope="" ma:versionID="db3d14a080c3d05a25fadac5b68fa9d4">
   <xsd:schema xmlns:xsd="http://www.w3.org/2001/XMLSchema" xmlns:xs="http://www.w3.org/2001/XMLSchema" xmlns:p="http://schemas.microsoft.com/office/2006/metadata/properties" xmlns:ns1="http://schemas.microsoft.com/sharepoint/v3" xmlns:ns2="876de33e-aaa5-4507-9b92-b84e676ded0d" xmlns:ns3="9a0666c7-4cba-45e4-bb78-1ed48d50e5d1" xmlns:ns4="10dd7f8a-f247-48ee-8534-441ce336aea6" targetNamespace="http://schemas.microsoft.com/office/2006/metadata/properties" ma:root="true" ma:fieldsID="515485ad6e36e5036d2a1cb74e47cf80" ns1:_="" ns2:_="" ns3:_="" ns4:_="">
     <xsd:import namespace="http://schemas.microsoft.com/sharepoint/v3"/>
@@ -4519,13 +4118,24 @@
 </ct:contentTypeSchema>
 </file>
 
+<file path=customXml/item3.xml><?xml version="1.0" encoding="utf-8"?>
+<s:customData xmlns="http://www.wps.cn/officeDocument/2013/wpsCustomData" xmlns:s="http://www.wps.cn/officeDocument/2013/wpsCustomData">
+  <customSectProps>
+    <customSectPr/>
+  </customSectProps>
+  <customShpExts>
+    <customShpInfo spid="_x0000_s1026" textRotate="1"/>
+  </customShpExts>
+</s:customData>
+</file>
+
 <file path=customXml/item4.xml><?xml version="1.0" encoding="utf-8"?>
-<?mso-contentType ?>
-<FormTemplates xmlns="http://schemas.microsoft.com/sharepoint/v3/contenttype/forms">
-  <Display>DocumentLibraryForm</Display>
-  <Edit>DocumentLibraryForm</Edit>
-  <New>DocumentLibraryForm</New>
-</FormTemplates>
+<p:properties xmlns:p="http://schemas.microsoft.com/office/2006/metadata/properties" xmlns:xsi="http://www.w3.org/2001/XMLSchema-instance" xmlns:pc="http://schemas.microsoft.com/office/infopath/2007/PartnerControls">
+  <documentManagement>
+    <_ip_UnifiedCompliancePolicyUIAction xmlns="http://schemas.microsoft.com/sharepoint/v3" xsi:nil="true"/>
+    <_ip_UnifiedCompliancePolicyProperties xmlns="http://schemas.microsoft.com/sharepoint/v3" xsi:nil="true"/>
+  </documentManagement>
+</p:properties>
 </file>
 
 <file path=customXml/item5.xml><?xml version="1.0" encoding="utf-8"?>
@@ -4533,24 +4143,14 @@
 </file>
 
 <file path=customXml/itemProps1.xml><?xml version="1.0" encoding="utf-8"?>
-<ds:datastoreItem xmlns:ds="http://schemas.openxmlformats.org/officeDocument/2006/customXml" ds:itemID="{3E9539CA-626A-478B-827E-59CB42E61AA7}">
+<ds:datastoreItem xmlns:ds="http://schemas.openxmlformats.org/officeDocument/2006/customXml" ds:itemID="{613386F7-845A-4F06-B020-2D57359C1AF6}">
   <ds:schemaRefs>
-    <ds:schemaRef ds:uri="http://schemas.microsoft.com/office/2006/metadata/properties"/>
-    <ds:schemaRef ds:uri="http://schemas.microsoft.com/office/infopath/2007/PartnerControls"/>
-    <ds:schemaRef ds:uri="http://schemas.microsoft.com/sharepoint/v3"/>
+    <ds:schemaRef ds:uri="http://schemas.microsoft.com/sharepoint/v3/contenttype/forms"/>
   </ds:schemaRefs>
 </ds:datastoreItem>
 </file>
 
 <file path=customXml/itemProps2.xml><?xml version="1.0" encoding="utf-8"?>
-<ds:datastoreItem xmlns:ds="http://schemas.openxmlformats.org/officeDocument/2006/customXml" ds:itemID="{B1977F7D-205B-4081-913C-38D41E755F92}">
-  <ds:schemaRefs>
-    <ds:schemaRef ds:uri="http://www.wps.cn/officeDocument/2013/wpsCustomData"/>
-  </ds:schemaRefs>
-</ds:datastoreItem>
-</file>
-
-<file path=customXml/itemProps3.xml><?xml version="1.0" encoding="utf-8"?>
 <ds:datastoreItem xmlns:ds="http://schemas.openxmlformats.org/officeDocument/2006/customXml" ds:itemID="{698A1FC5-61FE-4158-B6F2-CF605BE11381}">
   <ds:schemaRefs>
     <ds:schemaRef ds:uri="http://schemas.microsoft.com/office/2006/metadata/contentType"/>
@@ -4571,10 +4171,20 @@
 </ds:datastoreItem>
 </file>
 
+<file path=customXml/itemProps3.xml><?xml version="1.0" encoding="utf-8"?>
+<ds:datastoreItem xmlns:ds="http://schemas.openxmlformats.org/officeDocument/2006/customXml" ds:itemID="{B1977F7D-205B-4081-913C-38D41E755F92}">
+  <ds:schemaRefs>
+    <ds:schemaRef ds:uri="http://www.wps.cn/officeDocument/2013/wpsCustomData"/>
+  </ds:schemaRefs>
+</ds:datastoreItem>
+</file>
+
 <file path=customXml/itemProps4.xml><?xml version="1.0" encoding="utf-8"?>
-<ds:datastoreItem xmlns:ds="http://schemas.openxmlformats.org/officeDocument/2006/customXml" ds:itemID="{613386F7-845A-4F06-B020-2D57359C1AF6}">
+<ds:datastoreItem xmlns:ds="http://schemas.openxmlformats.org/officeDocument/2006/customXml" ds:itemID="{3E9539CA-626A-478B-827E-59CB42E61AA7}">
   <ds:schemaRefs>
-    <ds:schemaRef ds:uri="http://schemas.microsoft.com/sharepoint/v3/contenttype/forms"/>
+    <ds:schemaRef ds:uri="http://schemas.microsoft.com/office/2006/metadata/properties"/>
+    <ds:schemaRef ds:uri="http://schemas.microsoft.com/office/infopath/2007/PartnerControls"/>
+    <ds:schemaRef ds:uri="http://schemas.microsoft.com/sharepoint/v3"/>
   </ds:schemaRefs>
 </ds:datastoreItem>
 </file>

</xml_diff>

<commit_message>
I summit the 1st quiz
</commit_message>
<xml_diff>
--- a/Quiz1EmebetH.docx
+++ b/Quiz1EmebetH.docx
@@ -676,6 +676,14 @@
           <w:szCs w:val="28"/>
         </w:rPr>
       </w:pPr>
+      <w:r>
+        <w:rPr>
+          <w:rFonts w:ascii="Times New Roman"/>
+          <w:sz w:val="28"/>
+          <w:szCs w:val="28"/>
+        </w:rPr>
+        <w:t>These are the main advantages of RDBMS</w:t>
+      </w:r>
     </w:p>
     <w:p>
       <w:pPr>

</xml_diff>